<commit_message>
Modifiche modelli di stampa
</commit_message>
<xml_diff>
--- a/praticaweb/modelli/Autoriz_Paesagg_146_SEMPLIFICATA.docx
+++ b/praticaweb/modelli/Autoriz_Paesagg_146_SEMPLIFICATA.docx
@@ -1,6 +1,6 @@
 
 <file path=word/document.xml><?xml version="1.0" encoding="utf-8"?>
-<w:document xmlns:wpc="http://schemas.microsoft.com/office/word/2010/wordprocessingCanvas" xmlns:cx="http://schemas.microsoft.com/office/drawing/2014/chartex" xmlns:cx1="http://schemas.microsoft.com/office/drawing/2015/9/8/chartex" xmlns:cx2="http://schemas.microsoft.com/office/drawing/2015/10/21/chartex" xmlns:cx3="http://schemas.microsoft.com/office/drawing/2016/5/9/chartex" xmlns:cx4="http://schemas.microsoft.com/office/drawing/2016/5/10/chartex" xmlns:cx5="http://schemas.microsoft.com/office/drawing/2016/5/11/chartex" xmlns:cx6="http://schemas.microsoft.com/office/drawing/2016/5/12/chartex" xmlns:cx7="http://schemas.microsoft.com/office/drawing/2016/5/13/chartex" xmlns:cx8="http://schemas.microsoft.com/office/drawing/2016/5/14/chartex" xmlns:mc="http://schemas.openxmlformats.org/markup-compatibility/2006" xmlns:aink="http://schemas.microsoft.com/office/drawing/2016/ink" xmlns:am3d="http://schemas.microsoft.com/office/drawing/2017/model3d" xmlns:o="urn:schemas-microsoft-com:office:office" xmlns:r="http://schemas.openxmlformats.org/officeDocument/2006/relationships" xmlns:m="http://schemas.openxmlformats.org/officeDocument/2006/math" xmlns:v="urn:schemas-microsoft-com:vml" xmlns:wp14="http://schemas.microsoft.com/office/word/2010/wordprocessingDrawing" xmlns:wp="http://schemas.openxmlformats.org/drawingml/2006/wordprocessingDrawing" xmlns:w10="urn:schemas-microsoft-com:office:word" xmlns:w="http://schemas.openxmlformats.org/wordprocessingml/2006/main" xmlns:w14="http://schemas.microsoft.com/office/word/2010/wordml" xmlns:w15="http://schemas.microsoft.com/office/word/2012/wordml" xmlns:w16cid="http://schemas.microsoft.com/office/word/2016/wordml/cid" xmlns:w16se="http://schemas.microsoft.com/office/word/2015/wordml/symex" xmlns:wpg="http://schemas.microsoft.com/office/word/2010/wordprocessingGroup" xmlns:wpi="http://schemas.microsoft.com/office/word/2010/wordprocessingInk" xmlns:wne="http://schemas.microsoft.com/office/word/2006/wordml" xmlns:wps="http://schemas.microsoft.com/office/word/2010/wordprocessingShape" mc:Ignorable="w14 w15 w16se w16cid wp14">
+<w:document xmlns:wpc="http://schemas.microsoft.com/office/word/2010/wordprocessingCanvas" xmlns:mc="http://schemas.openxmlformats.org/markup-compatibility/2006" xmlns:o="urn:schemas-microsoft-com:office:office" xmlns:r="http://schemas.openxmlformats.org/officeDocument/2006/relationships" xmlns:m="http://schemas.openxmlformats.org/officeDocument/2006/math" xmlns:v="urn:schemas-microsoft-com:vml" xmlns:wp14="http://schemas.microsoft.com/office/word/2010/wordprocessingDrawing" xmlns:wp="http://schemas.openxmlformats.org/drawingml/2006/wordprocessingDrawing" xmlns:w10="urn:schemas-microsoft-com:office:word" xmlns:w="http://schemas.openxmlformats.org/wordprocessingml/2006/main" xmlns:w14="http://schemas.microsoft.com/office/word/2010/wordml" xmlns:w15="http://schemas.microsoft.com/office/word/2012/wordml" xmlns:wpg="http://schemas.microsoft.com/office/word/2010/wordprocessingGroup" xmlns:wpi="http://schemas.microsoft.com/office/word/2010/wordprocessingInk" xmlns:wne="http://schemas.microsoft.com/office/word/2006/wordml" xmlns:wps="http://schemas.microsoft.com/office/word/2010/wordprocessingShape" mc:Ignorable="w14 w15 wp14">
   <w:body>
     <w:p>
       <w:pPr>
@@ -172,19 +172,10 @@
                 <w:sz w:val="22"/>
                 <w:szCs w:val="22"/>
               </w:rPr>
-              <w:t>richiedenti.nominativo</w:t>
-            </w:r>
-            <w:proofErr w:type="gramEnd"/>
-            <w:r>
-              <w:rPr>
-                <w:rFonts w:ascii="Arial" w:hAnsi="Arial" w:cs="Arial"/>
-                <w:b/>
-                <w:sz w:val="22"/>
-                <w:szCs w:val="22"/>
-              </w:rPr>
-              <w:t>;block</w:t>
+              <w:t>richiedenti.nominativo;block</w:t>
             </w:r>
             <w:proofErr w:type="spellEnd"/>
+            <w:proofErr w:type="gramEnd"/>
             <w:r>
               <w:rPr>
                 <w:rFonts w:ascii="Arial" w:hAnsi="Arial" w:cs="Arial"/>
@@ -234,7 +225,6 @@
               <w:t>[</w:t>
             </w:r>
             <w:proofErr w:type="spellStart"/>
-            <w:proofErr w:type="gramStart"/>
             <w:r>
               <w:rPr>
                 <w:rFonts w:ascii="Arial" w:hAnsi="Arial" w:cs="Arial"/>
@@ -245,7 +235,6 @@
               <w:t>richiedenti.indirizzo</w:t>
             </w:r>
             <w:proofErr w:type="spellEnd"/>
-            <w:proofErr w:type="gramEnd"/>
             <w:r>
               <w:rPr>
                 <w:rFonts w:ascii="Arial" w:hAnsi="Arial" w:cs="Arial"/>
@@ -277,6 +266,7 @@
               <w:t>[</w:t>
             </w:r>
             <w:proofErr w:type="spellStart"/>
+            <w:proofErr w:type="gramStart"/>
             <w:r>
               <w:rPr>
                 <w:rFonts w:ascii="Arial" w:hAnsi="Arial" w:cs="Arial"/>
@@ -287,6 +277,7 @@
               <w:t>richiedenti.cap</w:t>
             </w:r>
             <w:proofErr w:type="spellEnd"/>
+            <w:proofErr w:type="gramEnd"/>
             <w:r>
               <w:rPr>
                 <w:rFonts w:ascii="Arial" w:hAnsi="Arial" w:cs="Arial"/>
@@ -297,7 +288,6 @@
               <w:t>] – [</w:t>
             </w:r>
             <w:proofErr w:type="spellStart"/>
-            <w:proofErr w:type="gramStart"/>
             <w:r>
               <w:rPr>
                 <w:rFonts w:ascii="Arial" w:hAnsi="Arial" w:cs="Arial"/>
@@ -308,7 +298,6 @@
               <w:t>richiedenti.comune</w:t>
             </w:r>
             <w:proofErr w:type="spellEnd"/>
-            <w:proofErr w:type="gramEnd"/>
             <w:r>
               <w:rPr>
                 <w:rFonts w:ascii="Arial" w:hAnsi="Arial" w:cs="Arial"/>
@@ -615,6 +604,22 @@
       <w:r>
         <w:t xml:space="preserve">N. </w:t>
       </w:r>
+      <w:r>
+        <w:t>[</w:t>
+      </w:r>
+      <w:proofErr w:type="spellStart"/>
+      <w:r>
+        <w:t>numero_titolo</w:t>
+      </w:r>
+      <w:proofErr w:type="spellEnd"/>
+      <w:r>
+        <w:t>] del [data_rilascio_titolo</w:t>
+      </w:r>
+      <w:bookmarkStart w:id="3" w:name="_GoBack"/>
+      <w:bookmarkEnd w:id="3"/>
+      <w:r>
+        <w:t>]</w:t>
+      </w:r>
     </w:p>
     <w:p>
       <w:pPr>
@@ -700,7 +705,7 @@
           <w:sz w:val="18"/>
         </w:rPr>
       </w:pPr>
-      <w:bookmarkStart w:id="3" w:name="OLE_LINK4"/>
+      <w:bookmarkStart w:id="4" w:name="OLE_LINK4"/>
       <w:r>
         <w:rPr>
           <w:rFonts w:ascii="Verdana" w:hAnsi="Verdana"/>
@@ -730,8 +735,6 @@
         </w:rPr>
         <w:t>esentazione</w:t>
       </w:r>
-      <w:bookmarkStart w:id="4" w:name="_GoBack"/>
-      <w:bookmarkEnd w:id="4"/>
       <w:proofErr w:type="spellEnd"/>
       <w:r>
         <w:rPr>
@@ -834,7 +837,7 @@
         <w:t>;</w:t>
       </w:r>
     </w:p>
-    <w:bookmarkEnd w:id="3"/>
+    <w:bookmarkEnd w:id="4"/>
     <w:p>
       <w:pPr>
         <w:jc w:val="both"/>
@@ -2296,7 +2299,7 @@
 </file>
 
 <file path=word/endnotes.xml><?xml version="1.0" encoding="utf-8"?>
-<w:endnotes xmlns:wpc="http://schemas.microsoft.com/office/word/2010/wordprocessingCanvas" xmlns:cx="http://schemas.microsoft.com/office/drawing/2014/chartex" xmlns:cx1="http://schemas.microsoft.com/office/drawing/2015/9/8/chartex" xmlns:cx2="http://schemas.microsoft.com/office/drawing/2015/10/21/chartex" xmlns:cx3="http://schemas.microsoft.com/office/drawing/2016/5/9/chartex" xmlns:cx4="http://schemas.microsoft.com/office/drawing/2016/5/10/chartex" xmlns:cx5="http://schemas.microsoft.com/office/drawing/2016/5/11/chartex" xmlns:cx6="http://schemas.microsoft.com/office/drawing/2016/5/12/chartex" xmlns:cx7="http://schemas.microsoft.com/office/drawing/2016/5/13/chartex" xmlns:cx8="http://schemas.microsoft.com/office/drawing/2016/5/14/chartex" xmlns:mc="http://schemas.openxmlformats.org/markup-compatibility/2006" xmlns:aink="http://schemas.microsoft.com/office/drawing/2016/ink" xmlns:am3d="http://schemas.microsoft.com/office/drawing/2017/model3d" xmlns:o="urn:schemas-microsoft-com:office:office" xmlns:r="http://schemas.openxmlformats.org/officeDocument/2006/relationships" xmlns:m="http://schemas.openxmlformats.org/officeDocument/2006/math" xmlns:v="urn:schemas-microsoft-com:vml" xmlns:wp14="http://schemas.microsoft.com/office/word/2010/wordprocessingDrawing" xmlns:wp="http://schemas.openxmlformats.org/drawingml/2006/wordprocessingDrawing" xmlns:w10="urn:schemas-microsoft-com:office:word" xmlns:w="http://schemas.openxmlformats.org/wordprocessingml/2006/main" xmlns:w14="http://schemas.microsoft.com/office/word/2010/wordml" xmlns:w15="http://schemas.microsoft.com/office/word/2012/wordml" xmlns:w16cid="http://schemas.microsoft.com/office/word/2016/wordml/cid" xmlns:w16se="http://schemas.microsoft.com/office/word/2015/wordml/symex" xmlns:wpg="http://schemas.microsoft.com/office/word/2010/wordprocessingGroup" xmlns:wpi="http://schemas.microsoft.com/office/word/2010/wordprocessingInk" xmlns:wne="http://schemas.microsoft.com/office/word/2006/wordml" xmlns:wps="http://schemas.microsoft.com/office/word/2010/wordprocessingShape" mc:Ignorable="w14 w15 w16se w16cid wp14">
+<w:endnotes xmlns:wpc="http://schemas.microsoft.com/office/word/2010/wordprocessingCanvas" xmlns:mc="http://schemas.openxmlformats.org/markup-compatibility/2006" xmlns:o="urn:schemas-microsoft-com:office:office" xmlns:r="http://schemas.openxmlformats.org/officeDocument/2006/relationships" xmlns:m="http://schemas.openxmlformats.org/officeDocument/2006/math" xmlns:v="urn:schemas-microsoft-com:vml" xmlns:wp14="http://schemas.microsoft.com/office/word/2010/wordprocessingDrawing" xmlns:wp="http://schemas.openxmlformats.org/drawingml/2006/wordprocessingDrawing" xmlns:w10="urn:schemas-microsoft-com:office:word" xmlns:w="http://schemas.openxmlformats.org/wordprocessingml/2006/main" xmlns:w14="http://schemas.microsoft.com/office/word/2010/wordml" xmlns:w15="http://schemas.microsoft.com/office/word/2012/wordml" xmlns:wpg="http://schemas.microsoft.com/office/word/2010/wordprocessingGroup" xmlns:wpi="http://schemas.microsoft.com/office/word/2010/wordprocessingInk" xmlns:wne="http://schemas.microsoft.com/office/word/2006/wordml" xmlns:wps="http://schemas.microsoft.com/office/word/2010/wordprocessingShape" mc:Ignorable="w14 w15 wp14">
   <w:endnote w:type="separator" w:id="-1">
     <w:p>
       <w:r>
@@ -2315,7 +2318,7 @@
 </file>
 
 <file path=word/footer1.xml><?xml version="1.0" encoding="utf-8"?>
-<w:ftr xmlns:wpc="http://schemas.microsoft.com/office/word/2010/wordprocessingCanvas" xmlns:cx="http://schemas.microsoft.com/office/drawing/2014/chartex" xmlns:cx1="http://schemas.microsoft.com/office/drawing/2015/9/8/chartex" xmlns:cx2="http://schemas.microsoft.com/office/drawing/2015/10/21/chartex" xmlns:cx3="http://schemas.microsoft.com/office/drawing/2016/5/9/chartex" xmlns:cx4="http://schemas.microsoft.com/office/drawing/2016/5/10/chartex" xmlns:cx5="http://schemas.microsoft.com/office/drawing/2016/5/11/chartex" xmlns:cx6="http://schemas.microsoft.com/office/drawing/2016/5/12/chartex" xmlns:cx7="http://schemas.microsoft.com/office/drawing/2016/5/13/chartex" xmlns:cx8="http://schemas.microsoft.com/office/drawing/2016/5/14/chartex" xmlns:mc="http://schemas.openxmlformats.org/markup-compatibility/2006" xmlns:aink="http://schemas.microsoft.com/office/drawing/2016/ink" xmlns:am3d="http://schemas.microsoft.com/office/drawing/2017/model3d" xmlns:o="urn:schemas-microsoft-com:office:office" xmlns:r="http://schemas.openxmlformats.org/officeDocument/2006/relationships" xmlns:m="http://schemas.openxmlformats.org/officeDocument/2006/math" xmlns:v="urn:schemas-microsoft-com:vml" xmlns:wp14="http://schemas.microsoft.com/office/word/2010/wordprocessingDrawing" xmlns:wp="http://schemas.openxmlformats.org/drawingml/2006/wordprocessingDrawing" xmlns:w10="urn:schemas-microsoft-com:office:word" xmlns:w="http://schemas.openxmlformats.org/wordprocessingml/2006/main" xmlns:w14="http://schemas.microsoft.com/office/word/2010/wordml" xmlns:w15="http://schemas.microsoft.com/office/word/2012/wordml" xmlns:w16cid="http://schemas.microsoft.com/office/word/2016/wordml/cid" xmlns:w16se="http://schemas.microsoft.com/office/word/2015/wordml/symex" xmlns:wpg="http://schemas.microsoft.com/office/word/2010/wordprocessingGroup" xmlns:wpi="http://schemas.microsoft.com/office/word/2010/wordprocessingInk" xmlns:wne="http://schemas.microsoft.com/office/word/2006/wordml" xmlns:wps="http://schemas.microsoft.com/office/word/2010/wordprocessingShape" mc:Ignorable="w14 w15 w16se w16cid wp14">
+<w:ftr xmlns:wpc="http://schemas.microsoft.com/office/word/2010/wordprocessingCanvas" xmlns:mc="http://schemas.openxmlformats.org/markup-compatibility/2006" xmlns:o="urn:schemas-microsoft-com:office:office" xmlns:r="http://schemas.openxmlformats.org/officeDocument/2006/relationships" xmlns:m="http://schemas.openxmlformats.org/officeDocument/2006/math" xmlns:v="urn:schemas-microsoft-com:vml" xmlns:wp14="http://schemas.microsoft.com/office/word/2010/wordprocessingDrawing" xmlns:wp="http://schemas.openxmlformats.org/drawingml/2006/wordprocessingDrawing" xmlns:w10="urn:schemas-microsoft-com:office:word" xmlns:w="http://schemas.openxmlformats.org/wordprocessingml/2006/main" xmlns:w14="http://schemas.microsoft.com/office/word/2010/wordml" xmlns:w15="http://schemas.microsoft.com/office/word/2012/wordml" xmlns:wpg="http://schemas.microsoft.com/office/word/2010/wordprocessingGroup" xmlns:wpi="http://schemas.microsoft.com/office/word/2010/wordprocessingInk" xmlns:wne="http://schemas.microsoft.com/office/word/2006/wordml" xmlns:wps="http://schemas.microsoft.com/office/word/2010/wordprocessingShape" mc:Ignorable="w14 w15 wp14">
   <w:p>
     <w:pPr>
       <w:pStyle w:val="Pidipagina"/>
@@ -2325,7 +2328,7 @@
 </file>
 
 <file path=word/footer2.xml><?xml version="1.0" encoding="utf-8"?>
-<w:ftr xmlns:wpc="http://schemas.microsoft.com/office/word/2010/wordprocessingCanvas" xmlns:cx="http://schemas.microsoft.com/office/drawing/2014/chartex" xmlns:cx1="http://schemas.microsoft.com/office/drawing/2015/9/8/chartex" xmlns:cx2="http://schemas.microsoft.com/office/drawing/2015/10/21/chartex" xmlns:cx3="http://schemas.microsoft.com/office/drawing/2016/5/9/chartex" xmlns:cx4="http://schemas.microsoft.com/office/drawing/2016/5/10/chartex" xmlns:cx5="http://schemas.microsoft.com/office/drawing/2016/5/11/chartex" xmlns:cx6="http://schemas.microsoft.com/office/drawing/2016/5/12/chartex" xmlns:cx7="http://schemas.microsoft.com/office/drawing/2016/5/13/chartex" xmlns:cx8="http://schemas.microsoft.com/office/drawing/2016/5/14/chartex" xmlns:mc="http://schemas.openxmlformats.org/markup-compatibility/2006" xmlns:aink="http://schemas.microsoft.com/office/drawing/2016/ink" xmlns:am3d="http://schemas.microsoft.com/office/drawing/2017/model3d" xmlns:o="urn:schemas-microsoft-com:office:office" xmlns:r="http://schemas.openxmlformats.org/officeDocument/2006/relationships" xmlns:m="http://schemas.openxmlformats.org/officeDocument/2006/math" xmlns:v="urn:schemas-microsoft-com:vml" xmlns:wp14="http://schemas.microsoft.com/office/word/2010/wordprocessingDrawing" xmlns:wp="http://schemas.openxmlformats.org/drawingml/2006/wordprocessingDrawing" xmlns:w10="urn:schemas-microsoft-com:office:word" xmlns:w="http://schemas.openxmlformats.org/wordprocessingml/2006/main" xmlns:w14="http://schemas.microsoft.com/office/word/2010/wordml" xmlns:w15="http://schemas.microsoft.com/office/word/2012/wordml" xmlns:w16cid="http://schemas.microsoft.com/office/word/2016/wordml/cid" xmlns:w16se="http://schemas.microsoft.com/office/word/2015/wordml/symex" xmlns:wpg="http://schemas.microsoft.com/office/word/2010/wordprocessingGroup" xmlns:wpi="http://schemas.microsoft.com/office/word/2010/wordprocessingInk" xmlns:wne="http://schemas.microsoft.com/office/word/2006/wordml" xmlns:wps="http://schemas.microsoft.com/office/word/2010/wordprocessingShape" mc:Ignorable="w14 w15 w16se w16cid wp14">
+<w:ftr xmlns:wpc="http://schemas.microsoft.com/office/word/2010/wordprocessingCanvas" xmlns:mc="http://schemas.openxmlformats.org/markup-compatibility/2006" xmlns:o="urn:schemas-microsoft-com:office:office" xmlns:r="http://schemas.openxmlformats.org/officeDocument/2006/relationships" xmlns:m="http://schemas.openxmlformats.org/officeDocument/2006/math" xmlns:v="urn:schemas-microsoft-com:vml" xmlns:wp14="http://schemas.microsoft.com/office/word/2010/wordprocessingDrawing" xmlns:wp="http://schemas.openxmlformats.org/drawingml/2006/wordprocessingDrawing" xmlns:w10="urn:schemas-microsoft-com:office:word" xmlns:w="http://schemas.openxmlformats.org/wordprocessingml/2006/main" xmlns:w14="http://schemas.microsoft.com/office/word/2010/wordml" xmlns:w15="http://schemas.microsoft.com/office/word/2012/wordml" xmlns:wpg="http://schemas.microsoft.com/office/word/2010/wordprocessingGroup" xmlns:wpi="http://schemas.microsoft.com/office/word/2010/wordprocessingInk" xmlns:wne="http://schemas.microsoft.com/office/word/2006/wordml" xmlns:wps="http://schemas.microsoft.com/office/word/2010/wordprocessingShape" mc:Ignorable="w14 w15 wp14">
   <w:p>
     <w:pPr>
       <w:pStyle w:val="Pidipagina"/>
@@ -2477,7 +2480,7 @@
         <w:noProof/>
         <w:sz w:val="18"/>
       </w:rPr>
-      <w:t>3</w:t>
+      <w:t>1</w:t>
     </w:r>
     <w:r>
       <w:rPr>
@@ -2541,7 +2544,7 @@
 </file>
 
 <file path=word/footer3.xml><?xml version="1.0" encoding="utf-8"?>
-<w:ftr xmlns:wpc="http://schemas.microsoft.com/office/word/2010/wordprocessingCanvas" xmlns:cx="http://schemas.microsoft.com/office/drawing/2014/chartex" xmlns:cx1="http://schemas.microsoft.com/office/drawing/2015/9/8/chartex" xmlns:cx2="http://schemas.microsoft.com/office/drawing/2015/10/21/chartex" xmlns:cx3="http://schemas.microsoft.com/office/drawing/2016/5/9/chartex" xmlns:cx4="http://schemas.microsoft.com/office/drawing/2016/5/10/chartex" xmlns:cx5="http://schemas.microsoft.com/office/drawing/2016/5/11/chartex" xmlns:cx6="http://schemas.microsoft.com/office/drawing/2016/5/12/chartex" xmlns:cx7="http://schemas.microsoft.com/office/drawing/2016/5/13/chartex" xmlns:cx8="http://schemas.microsoft.com/office/drawing/2016/5/14/chartex" xmlns:mc="http://schemas.openxmlformats.org/markup-compatibility/2006" xmlns:aink="http://schemas.microsoft.com/office/drawing/2016/ink" xmlns:am3d="http://schemas.microsoft.com/office/drawing/2017/model3d" xmlns:o="urn:schemas-microsoft-com:office:office" xmlns:r="http://schemas.openxmlformats.org/officeDocument/2006/relationships" xmlns:m="http://schemas.openxmlformats.org/officeDocument/2006/math" xmlns:v="urn:schemas-microsoft-com:vml" xmlns:wp14="http://schemas.microsoft.com/office/word/2010/wordprocessingDrawing" xmlns:wp="http://schemas.openxmlformats.org/drawingml/2006/wordprocessingDrawing" xmlns:w10="urn:schemas-microsoft-com:office:word" xmlns:w="http://schemas.openxmlformats.org/wordprocessingml/2006/main" xmlns:w14="http://schemas.microsoft.com/office/word/2010/wordml" xmlns:w15="http://schemas.microsoft.com/office/word/2012/wordml" xmlns:w16cid="http://schemas.microsoft.com/office/word/2016/wordml/cid" xmlns:w16se="http://schemas.microsoft.com/office/word/2015/wordml/symex" xmlns:wpg="http://schemas.microsoft.com/office/word/2010/wordprocessingGroup" xmlns:wpi="http://schemas.microsoft.com/office/word/2010/wordprocessingInk" xmlns:wne="http://schemas.microsoft.com/office/word/2006/wordml" xmlns:wps="http://schemas.microsoft.com/office/word/2010/wordprocessingShape" mc:Ignorable="w14 w15 w16se w16cid wp14">
+<w:ftr xmlns:wpc="http://schemas.microsoft.com/office/word/2010/wordprocessingCanvas" xmlns:mc="http://schemas.openxmlformats.org/markup-compatibility/2006" xmlns:o="urn:schemas-microsoft-com:office:office" xmlns:r="http://schemas.openxmlformats.org/officeDocument/2006/relationships" xmlns:m="http://schemas.openxmlformats.org/officeDocument/2006/math" xmlns:v="urn:schemas-microsoft-com:vml" xmlns:wp14="http://schemas.microsoft.com/office/word/2010/wordprocessingDrawing" xmlns:wp="http://schemas.openxmlformats.org/drawingml/2006/wordprocessingDrawing" xmlns:w10="urn:schemas-microsoft-com:office:word" xmlns:w="http://schemas.openxmlformats.org/wordprocessingml/2006/main" xmlns:w14="http://schemas.microsoft.com/office/word/2010/wordml" xmlns:w15="http://schemas.microsoft.com/office/word/2012/wordml" xmlns:wpg="http://schemas.microsoft.com/office/word/2010/wordprocessingGroup" xmlns:wpi="http://schemas.microsoft.com/office/word/2010/wordprocessingInk" xmlns:wne="http://schemas.microsoft.com/office/word/2006/wordml" xmlns:wps="http://schemas.microsoft.com/office/word/2010/wordprocessingShape" mc:Ignorable="w14 w15 wp14">
   <w:p>
     <w:pPr>
       <w:pStyle w:val="Pidipagina"/>
@@ -2551,7 +2554,7 @@
 </file>
 
 <file path=word/footnotes.xml><?xml version="1.0" encoding="utf-8"?>
-<w:footnotes xmlns:wpc="http://schemas.microsoft.com/office/word/2010/wordprocessingCanvas" xmlns:cx="http://schemas.microsoft.com/office/drawing/2014/chartex" xmlns:cx1="http://schemas.microsoft.com/office/drawing/2015/9/8/chartex" xmlns:cx2="http://schemas.microsoft.com/office/drawing/2015/10/21/chartex" xmlns:cx3="http://schemas.microsoft.com/office/drawing/2016/5/9/chartex" xmlns:cx4="http://schemas.microsoft.com/office/drawing/2016/5/10/chartex" xmlns:cx5="http://schemas.microsoft.com/office/drawing/2016/5/11/chartex" xmlns:cx6="http://schemas.microsoft.com/office/drawing/2016/5/12/chartex" xmlns:cx7="http://schemas.microsoft.com/office/drawing/2016/5/13/chartex" xmlns:cx8="http://schemas.microsoft.com/office/drawing/2016/5/14/chartex" xmlns:mc="http://schemas.openxmlformats.org/markup-compatibility/2006" xmlns:aink="http://schemas.microsoft.com/office/drawing/2016/ink" xmlns:am3d="http://schemas.microsoft.com/office/drawing/2017/model3d" xmlns:o="urn:schemas-microsoft-com:office:office" xmlns:r="http://schemas.openxmlformats.org/officeDocument/2006/relationships" xmlns:m="http://schemas.openxmlformats.org/officeDocument/2006/math" xmlns:v="urn:schemas-microsoft-com:vml" xmlns:wp14="http://schemas.microsoft.com/office/word/2010/wordprocessingDrawing" xmlns:wp="http://schemas.openxmlformats.org/drawingml/2006/wordprocessingDrawing" xmlns:w10="urn:schemas-microsoft-com:office:word" xmlns:w="http://schemas.openxmlformats.org/wordprocessingml/2006/main" xmlns:w14="http://schemas.microsoft.com/office/word/2010/wordml" xmlns:w15="http://schemas.microsoft.com/office/word/2012/wordml" xmlns:w16cid="http://schemas.microsoft.com/office/word/2016/wordml/cid" xmlns:w16se="http://schemas.microsoft.com/office/word/2015/wordml/symex" xmlns:wpg="http://schemas.microsoft.com/office/word/2010/wordprocessingGroup" xmlns:wpi="http://schemas.microsoft.com/office/word/2010/wordprocessingInk" xmlns:wne="http://schemas.microsoft.com/office/word/2006/wordml" xmlns:wps="http://schemas.microsoft.com/office/word/2010/wordprocessingShape" mc:Ignorable="w14 w15 w16se w16cid wp14">
+<w:footnotes xmlns:wpc="http://schemas.microsoft.com/office/word/2010/wordprocessingCanvas" xmlns:mc="http://schemas.openxmlformats.org/markup-compatibility/2006" xmlns:o="urn:schemas-microsoft-com:office:office" xmlns:r="http://schemas.openxmlformats.org/officeDocument/2006/relationships" xmlns:m="http://schemas.openxmlformats.org/officeDocument/2006/math" xmlns:v="urn:schemas-microsoft-com:vml" xmlns:wp14="http://schemas.microsoft.com/office/word/2010/wordprocessingDrawing" xmlns:wp="http://schemas.openxmlformats.org/drawingml/2006/wordprocessingDrawing" xmlns:w10="urn:schemas-microsoft-com:office:word" xmlns:w="http://schemas.openxmlformats.org/wordprocessingml/2006/main" xmlns:w14="http://schemas.microsoft.com/office/word/2010/wordml" xmlns:w15="http://schemas.microsoft.com/office/word/2012/wordml" xmlns:wpg="http://schemas.microsoft.com/office/word/2010/wordprocessingGroup" xmlns:wpi="http://schemas.microsoft.com/office/word/2010/wordprocessingInk" xmlns:wne="http://schemas.microsoft.com/office/word/2006/wordml" xmlns:wps="http://schemas.microsoft.com/office/word/2010/wordprocessingShape" mc:Ignorable="w14 w15 wp14">
   <w:footnote w:type="separator" w:id="-1">
     <w:p>
       <w:r>
@@ -2570,7 +2573,7 @@
 </file>
 
 <file path=word/header1.xml><?xml version="1.0" encoding="utf-8"?>
-<w:hdr xmlns:wpc="http://schemas.microsoft.com/office/word/2010/wordprocessingCanvas" xmlns:cx="http://schemas.microsoft.com/office/drawing/2014/chartex" xmlns:cx1="http://schemas.microsoft.com/office/drawing/2015/9/8/chartex" xmlns:cx2="http://schemas.microsoft.com/office/drawing/2015/10/21/chartex" xmlns:cx3="http://schemas.microsoft.com/office/drawing/2016/5/9/chartex" xmlns:cx4="http://schemas.microsoft.com/office/drawing/2016/5/10/chartex" xmlns:cx5="http://schemas.microsoft.com/office/drawing/2016/5/11/chartex" xmlns:cx6="http://schemas.microsoft.com/office/drawing/2016/5/12/chartex" xmlns:cx7="http://schemas.microsoft.com/office/drawing/2016/5/13/chartex" xmlns:cx8="http://schemas.microsoft.com/office/drawing/2016/5/14/chartex" xmlns:mc="http://schemas.openxmlformats.org/markup-compatibility/2006" xmlns:aink="http://schemas.microsoft.com/office/drawing/2016/ink" xmlns:am3d="http://schemas.microsoft.com/office/drawing/2017/model3d" xmlns:o="urn:schemas-microsoft-com:office:office" xmlns:r="http://schemas.openxmlformats.org/officeDocument/2006/relationships" xmlns:m="http://schemas.openxmlformats.org/officeDocument/2006/math" xmlns:v="urn:schemas-microsoft-com:vml" xmlns:wp14="http://schemas.microsoft.com/office/word/2010/wordprocessingDrawing" xmlns:wp="http://schemas.openxmlformats.org/drawingml/2006/wordprocessingDrawing" xmlns:w10="urn:schemas-microsoft-com:office:word" xmlns:w="http://schemas.openxmlformats.org/wordprocessingml/2006/main" xmlns:w14="http://schemas.microsoft.com/office/word/2010/wordml" xmlns:w15="http://schemas.microsoft.com/office/word/2012/wordml" xmlns:w16cid="http://schemas.microsoft.com/office/word/2016/wordml/cid" xmlns:w16se="http://schemas.microsoft.com/office/word/2015/wordml/symex" xmlns:wpg="http://schemas.microsoft.com/office/word/2010/wordprocessingGroup" xmlns:wpi="http://schemas.microsoft.com/office/word/2010/wordprocessingInk" xmlns:wne="http://schemas.microsoft.com/office/word/2006/wordml" xmlns:wps="http://schemas.microsoft.com/office/word/2010/wordprocessingShape" mc:Ignorable="w14 w15 w16se w16cid wp14">
+<w:hdr xmlns:wpc="http://schemas.microsoft.com/office/word/2010/wordprocessingCanvas" xmlns:mc="http://schemas.openxmlformats.org/markup-compatibility/2006" xmlns:o="urn:schemas-microsoft-com:office:office" xmlns:r="http://schemas.openxmlformats.org/officeDocument/2006/relationships" xmlns:m="http://schemas.openxmlformats.org/officeDocument/2006/math" xmlns:v="urn:schemas-microsoft-com:vml" xmlns:wp14="http://schemas.microsoft.com/office/word/2010/wordprocessingDrawing" xmlns:wp="http://schemas.openxmlformats.org/drawingml/2006/wordprocessingDrawing" xmlns:w10="urn:schemas-microsoft-com:office:word" xmlns:w="http://schemas.openxmlformats.org/wordprocessingml/2006/main" xmlns:w14="http://schemas.microsoft.com/office/word/2010/wordml" xmlns:w15="http://schemas.microsoft.com/office/word/2012/wordml" xmlns:wpg="http://schemas.microsoft.com/office/word/2010/wordprocessingGroup" xmlns:wpi="http://schemas.microsoft.com/office/word/2010/wordprocessingInk" xmlns:wne="http://schemas.microsoft.com/office/word/2006/wordml" xmlns:wps="http://schemas.microsoft.com/office/word/2010/wordprocessingShape" mc:Ignorable="w14 w15 wp14">
   <w:p>
     <w:pPr>
       <w:pStyle w:val="Intestazione"/>
@@ -2580,7 +2583,7 @@
 </file>
 
 <file path=word/header2.xml><?xml version="1.0" encoding="utf-8"?>
-<w:hdr xmlns:wpc="http://schemas.microsoft.com/office/word/2010/wordprocessingCanvas" xmlns:cx="http://schemas.microsoft.com/office/drawing/2014/chartex" xmlns:cx1="http://schemas.microsoft.com/office/drawing/2015/9/8/chartex" xmlns:cx2="http://schemas.microsoft.com/office/drawing/2015/10/21/chartex" xmlns:cx3="http://schemas.microsoft.com/office/drawing/2016/5/9/chartex" xmlns:cx4="http://schemas.microsoft.com/office/drawing/2016/5/10/chartex" xmlns:cx5="http://schemas.microsoft.com/office/drawing/2016/5/11/chartex" xmlns:cx6="http://schemas.microsoft.com/office/drawing/2016/5/12/chartex" xmlns:cx7="http://schemas.microsoft.com/office/drawing/2016/5/13/chartex" xmlns:cx8="http://schemas.microsoft.com/office/drawing/2016/5/14/chartex" xmlns:mc="http://schemas.openxmlformats.org/markup-compatibility/2006" xmlns:aink="http://schemas.microsoft.com/office/drawing/2016/ink" xmlns:am3d="http://schemas.microsoft.com/office/drawing/2017/model3d" xmlns:o="urn:schemas-microsoft-com:office:office" xmlns:r="http://schemas.openxmlformats.org/officeDocument/2006/relationships" xmlns:m="http://schemas.openxmlformats.org/officeDocument/2006/math" xmlns:v="urn:schemas-microsoft-com:vml" xmlns:wp14="http://schemas.microsoft.com/office/word/2010/wordprocessingDrawing" xmlns:wp="http://schemas.openxmlformats.org/drawingml/2006/wordprocessingDrawing" xmlns:w10="urn:schemas-microsoft-com:office:word" xmlns:w="http://schemas.openxmlformats.org/wordprocessingml/2006/main" xmlns:w14="http://schemas.microsoft.com/office/word/2010/wordml" xmlns:w15="http://schemas.microsoft.com/office/word/2012/wordml" xmlns:w16cid="http://schemas.microsoft.com/office/word/2016/wordml/cid" xmlns:w16se="http://schemas.microsoft.com/office/word/2015/wordml/symex" xmlns:wpg="http://schemas.microsoft.com/office/word/2010/wordprocessingGroup" xmlns:wpi="http://schemas.microsoft.com/office/word/2010/wordprocessingInk" xmlns:wne="http://schemas.microsoft.com/office/word/2006/wordml" xmlns:wps="http://schemas.microsoft.com/office/word/2010/wordprocessingShape" mc:Ignorable="w14 w15 w16se w16cid wp14">
+<w:hdr xmlns:wpc="http://schemas.microsoft.com/office/word/2010/wordprocessingCanvas" xmlns:mc="http://schemas.openxmlformats.org/markup-compatibility/2006" xmlns:o="urn:schemas-microsoft-com:office:office" xmlns:r="http://schemas.openxmlformats.org/officeDocument/2006/relationships" xmlns:m="http://schemas.openxmlformats.org/officeDocument/2006/math" xmlns:v="urn:schemas-microsoft-com:vml" xmlns:wp14="http://schemas.microsoft.com/office/word/2010/wordprocessingDrawing" xmlns:wp="http://schemas.openxmlformats.org/drawingml/2006/wordprocessingDrawing" xmlns:w10="urn:schemas-microsoft-com:office:word" xmlns:w="http://schemas.openxmlformats.org/wordprocessingml/2006/main" xmlns:w14="http://schemas.microsoft.com/office/word/2010/wordml" xmlns:w15="http://schemas.microsoft.com/office/word/2012/wordml" xmlns:wpg="http://schemas.microsoft.com/office/word/2010/wordprocessingGroup" xmlns:wpi="http://schemas.microsoft.com/office/word/2010/wordprocessingInk" xmlns:wne="http://schemas.microsoft.com/office/word/2006/wordml" xmlns:wps="http://schemas.microsoft.com/office/word/2010/wordprocessingShape" mc:Ignorable="w14 w15 wp14">
   <w:tbl>
     <w:tblPr>
       <w:tblW w:w="9709" w:type="dxa"/>
@@ -2781,25 +2784,7 @@
                     <w:bCs/>
                     <w:sz w:val="18"/>
                   </w:rPr>
-                  <w:t xml:space="preserve">Piazza delle Nazioni 4 – C.A.P. 16035 – Tel. 0185-6801 </w:t>
-                </w:r>
-                <w:proofErr w:type="gramStart"/>
-                <w:r>
-                  <w:rPr>
-                    <w:rFonts w:ascii="Verdana" w:hAnsi="Verdana"/>
-                    <w:bCs/>
-                    <w:sz w:val="18"/>
-                  </w:rPr>
-                  <w:t>-  Fax</w:t>
-                </w:r>
-                <w:proofErr w:type="gramEnd"/>
-                <w:r>
-                  <w:rPr>
-                    <w:rFonts w:ascii="Verdana" w:hAnsi="Verdana"/>
-                    <w:bCs/>
-                    <w:sz w:val="18"/>
-                  </w:rPr>
-                  <w:t xml:space="preserve"> 0185-680238</w:t>
+                  <w:t>Piazza delle Nazioni 4 – C.A.P. 16035 – Tel. 0185-6801 -  Fax 0185-680238</w:t>
                 </w:r>
               </w:p>
               <w:p>
@@ -2878,7 +2863,7 @@
 </file>
 
 <file path=word/header3.xml><?xml version="1.0" encoding="utf-8"?>
-<w:hdr xmlns:wpc="http://schemas.microsoft.com/office/word/2010/wordprocessingCanvas" xmlns:cx="http://schemas.microsoft.com/office/drawing/2014/chartex" xmlns:cx1="http://schemas.microsoft.com/office/drawing/2015/9/8/chartex" xmlns:cx2="http://schemas.microsoft.com/office/drawing/2015/10/21/chartex" xmlns:cx3="http://schemas.microsoft.com/office/drawing/2016/5/9/chartex" xmlns:cx4="http://schemas.microsoft.com/office/drawing/2016/5/10/chartex" xmlns:cx5="http://schemas.microsoft.com/office/drawing/2016/5/11/chartex" xmlns:cx6="http://schemas.microsoft.com/office/drawing/2016/5/12/chartex" xmlns:cx7="http://schemas.microsoft.com/office/drawing/2016/5/13/chartex" xmlns:cx8="http://schemas.microsoft.com/office/drawing/2016/5/14/chartex" xmlns:mc="http://schemas.openxmlformats.org/markup-compatibility/2006" xmlns:aink="http://schemas.microsoft.com/office/drawing/2016/ink" xmlns:am3d="http://schemas.microsoft.com/office/drawing/2017/model3d" xmlns:o="urn:schemas-microsoft-com:office:office" xmlns:r="http://schemas.openxmlformats.org/officeDocument/2006/relationships" xmlns:m="http://schemas.openxmlformats.org/officeDocument/2006/math" xmlns:v="urn:schemas-microsoft-com:vml" xmlns:wp14="http://schemas.microsoft.com/office/word/2010/wordprocessingDrawing" xmlns:wp="http://schemas.openxmlformats.org/drawingml/2006/wordprocessingDrawing" xmlns:w10="urn:schemas-microsoft-com:office:word" xmlns:w="http://schemas.openxmlformats.org/wordprocessingml/2006/main" xmlns:w14="http://schemas.microsoft.com/office/word/2010/wordml" xmlns:w15="http://schemas.microsoft.com/office/word/2012/wordml" xmlns:w16cid="http://schemas.microsoft.com/office/word/2016/wordml/cid" xmlns:w16se="http://schemas.microsoft.com/office/word/2015/wordml/symex" xmlns:wpg="http://schemas.microsoft.com/office/word/2010/wordprocessingGroup" xmlns:wpi="http://schemas.microsoft.com/office/word/2010/wordprocessingInk" xmlns:wne="http://schemas.microsoft.com/office/word/2006/wordml" xmlns:wps="http://schemas.microsoft.com/office/word/2010/wordprocessingShape" mc:Ignorable="w14 w15 w16se w16cid wp14">
+<w:hdr xmlns:wpc="http://schemas.microsoft.com/office/word/2010/wordprocessingCanvas" xmlns:mc="http://schemas.openxmlformats.org/markup-compatibility/2006" xmlns:o="urn:schemas-microsoft-com:office:office" xmlns:r="http://schemas.openxmlformats.org/officeDocument/2006/relationships" xmlns:m="http://schemas.openxmlformats.org/officeDocument/2006/math" xmlns:v="urn:schemas-microsoft-com:vml" xmlns:wp14="http://schemas.microsoft.com/office/word/2010/wordprocessingDrawing" xmlns:wp="http://schemas.openxmlformats.org/drawingml/2006/wordprocessingDrawing" xmlns:w10="urn:schemas-microsoft-com:office:word" xmlns:w="http://schemas.openxmlformats.org/wordprocessingml/2006/main" xmlns:w14="http://schemas.microsoft.com/office/word/2010/wordml" xmlns:w15="http://schemas.microsoft.com/office/word/2012/wordml" xmlns:wpg="http://schemas.microsoft.com/office/word/2010/wordprocessingGroup" xmlns:wpi="http://schemas.microsoft.com/office/word/2010/wordprocessingInk" xmlns:wne="http://schemas.microsoft.com/office/word/2006/wordml" xmlns:wps="http://schemas.microsoft.com/office/word/2010/wordprocessingShape" mc:Ignorable="w14 w15 wp14">
   <w:p>
     <w:pPr>
       <w:pStyle w:val="Intestazione"/>
@@ -2888,7 +2873,7 @@
 </file>
 
 <file path=word/numbering.xml><?xml version="1.0" encoding="utf-8"?>
-<w:numbering xmlns:wpc="http://schemas.microsoft.com/office/word/2010/wordprocessingCanvas" xmlns:cx="http://schemas.microsoft.com/office/drawing/2014/chartex" xmlns:cx1="http://schemas.microsoft.com/office/drawing/2015/9/8/chartex" xmlns:cx2="http://schemas.microsoft.com/office/drawing/2015/10/21/chartex" xmlns:cx3="http://schemas.microsoft.com/office/drawing/2016/5/9/chartex" xmlns:cx4="http://schemas.microsoft.com/office/drawing/2016/5/10/chartex" xmlns:cx5="http://schemas.microsoft.com/office/drawing/2016/5/11/chartex" xmlns:cx6="http://schemas.microsoft.com/office/drawing/2016/5/12/chartex" xmlns:cx7="http://schemas.microsoft.com/office/drawing/2016/5/13/chartex" xmlns:cx8="http://schemas.microsoft.com/office/drawing/2016/5/14/chartex" xmlns:mc="http://schemas.openxmlformats.org/markup-compatibility/2006" xmlns:aink="http://schemas.microsoft.com/office/drawing/2016/ink" xmlns:am3d="http://schemas.microsoft.com/office/drawing/2017/model3d" xmlns:o="urn:schemas-microsoft-com:office:office" xmlns:r="http://schemas.openxmlformats.org/officeDocument/2006/relationships" xmlns:m="http://schemas.openxmlformats.org/officeDocument/2006/math" xmlns:v="urn:schemas-microsoft-com:vml" xmlns:wp14="http://schemas.microsoft.com/office/word/2010/wordprocessingDrawing" xmlns:wp="http://schemas.openxmlformats.org/drawingml/2006/wordprocessingDrawing" xmlns:w10="urn:schemas-microsoft-com:office:word" xmlns:w="http://schemas.openxmlformats.org/wordprocessingml/2006/main" xmlns:w14="http://schemas.microsoft.com/office/word/2010/wordml" xmlns:w15="http://schemas.microsoft.com/office/word/2012/wordml" xmlns:w16cid="http://schemas.microsoft.com/office/word/2016/wordml/cid" xmlns:w16se="http://schemas.microsoft.com/office/word/2015/wordml/symex" xmlns:wpg="http://schemas.microsoft.com/office/word/2010/wordprocessingGroup" xmlns:wpi="http://schemas.microsoft.com/office/word/2010/wordprocessingInk" xmlns:wne="http://schemas.microsoft.com/office/word/2006/wordml" xmlns:wps="http://schemas.microsoft.com/office/word/2010/wordprocessingShape" mc:Ignorable="w14 w15 w16se w16cid wp14">
+<w:numbering xmlns:wpc="http://schemas.microsoft.com/office/word/2010/wordprocessingCanvas" xmlns:mc="http://schemas.openxmlformats.org/markup-compatibility/2006" xmlns:o="urn:schemas-microsoft-com:office:office" xmlns:r="http://schemas.openxmlformats.org/officeDocument/2006/relationships" xmlns:m="http://schemas.openxmlformats.org/officeDocument/2006/math" xmlns:v="urn:schemas-microsoft-com:vml" xmlns:wp14="http://schemas.microsoft.com/office/word/2010/wordprocessingDrawing" xmlns:wp="http://schemas.openxmlformats.org/drawingml/2006/wordprocessingDrawing" xmlns:w10="urn:schemas-microsoft-com:office:word" xmlns:w="http://schemas.openxmlformats.org/wordprocessingml/2006/main" xmlns:w14="http://schemas.microsoft.com/office/word/2010/wordml" xmlns:w15="http://schemas.microsoft.com/office/word/2012/wordml" xmlns:wpg="http://schemas.microsoft.com/office/word/2010/wordprocessingGroup" xmlns:wpi="http://schemas.microsoft.com/office/word/2010/wordprocessingInk" xmlns:wne="http://schemas.microsoft.com/office/word/2006/wordml" xmlns:wps="http://schemas.microsoft.com/office/word/2010/wordprocessingShape" mc:Ignorable="w14 w15 wp14">
   <w:abstractNum w:abstractNumId="0" w15:restartNumberingAfterBreak="0">
     <w:nsid w:val="00237595"/>
     <w:multiLevelType w:val="hybridMultilevel"/>
@@ -5570,7 +5555,7 @@
 </file>
 
 <file path=word/styles.xml><?xml version="1.0" encoding="utf-8"?>
-<w:styles xmlns:mc="http://schemas.openxmlformats.org/markup-compatibility/2006" xmlns:r="http://schemas.openxmlformats.org/officeDocument/2006/relationships" xmlns:w="http://schemas.openxmlformats.org/wordprocessingml/2006/main" xmlns:w14="http://schemas.microsoft.com/office/word/2010/wordml" xmlns:w15="http://schemas.microsoft.com/office/word/2012/wordml" xmlns:w16cid="http://schemas.microsoft.com/office/word/2016/wordml/cid" xmlns:w16se="http://schemas.microsoft.com/office/word/2015/wordml/symex" mc:Ignorable="w14 w15 w16se w16cid">
+<w:styles xmlns:mc="http://schemas.openxmlformats.org/markup-compatibility/2006" xmlns:r="http://schemas.openxmlformats.org/officeDocument/2006/relationships" xmlns:w="http://schemas.openxmlformats.org/wordprocessingml/2006/main" xmlns:w14="http://schemas.microsoft.com/office/word/2010/wordml" xmlns:w15="http://schemas.microsoft.com/office/word/2012/wordml" mc:Ignorable="w14 w15">
   <w:docDefaults>
     <w:rPrDefault>
       <w:rPr>
@@ -5580,7 +5565,7 @@
     </w:rPrDefault>
     <w:pPrDefault/>
   </w:docDefaults>
-  <w:latentStyles w:defLockedState="0" w:defUIPriority="99" w:defSemiHidden="0" w:defUnhideWhenUsed="0" w:defQFormat="0" w:count="375">
+  <w:latentStyles w:defLockedState="0" w:defUIPriority="99" w:defSemiHidden="0" w:defUnhideWhenUsed="0" w:defQFormat="0" w:count="371">
     <w:lsdException w:name="Normal" w:uiPriority="0" w:qFormat="1"/>
     <w:lsdException w:name="heading 1" w:uiPriority="9" w:qFormat="1"/>
     <w:lsdException w:name="heading 2" w:uiPriority="9" w:qFormat="1"/>
@@ -5952,10 +5937,6 @@
     <w:lsdException w:name="List Table 5 Dark Accent 6" w:uiPriority="50"/>
     <w:lsdException w:name="List Table 6 Colorful Accent 6" w:uiPriority="51"/>
     <w:lsdException w:name="List Table 7 Colorful Accent 6" w:uiPriority="52"/>
-    <w:lsdException w:name="Mention" w:semiHidden="1" w:unhideWhenUsed="1"/>
-    <w:lsdException w:name="Smart Hyperlink" w:semiHidden="1" w:unhideWhenUsed="1"/>
-    <w:lsdException w:name="Hashtag" w:semiHidden="1" w:unhideWhenUsed="1"/>
-    <w:lsdException w:name="Unresolved Mention" w:semiHidden="1" w:unhideWhenUsed="1"/>
   </w:latentStyles>
   <w:style w:type="paragraph" w:default="1" w:styleId="Normale">
     <w:name w:val="Normal"/>

</xml_diff>